<commit_message>
Update Maxwell Huff PNOM 2023 Abstract.docx
</commit_message>
<xml_diff>
--- a/6 Presentations/Maxwell Huff PNOM 2023 Abstract.docx
+++ b/6 Presentations/Maxwell Huff PNOM 2023 Abstract.docx
@@ -178,21 +178,14 @@
           <w:rFonts w:ascii="Times New Roman" w:hAnsi="Times New Roman" w:cs="Times New Roman"/>
           <w:sz w:val="24"/>
         </w:rPr>
-        <w:t>modif</w:t>
-      </w:r>
-      <w:r>
-        <w:rPr>
-          <w:rFonts w:ascii="Times New Roman" w:hAnsi="Times New Roman" w:cs="Times New Roman"/>
-          <w:sz w:val="24"/>
-        </w:rPr>
-        <w:t>y</w:t>
-      </w:r>
-      <w:r>
-        <w:rPr>
-          <w:rFonts w:ascii="Times New Roman" w:hAnsi="Times New Roman" w:cs="Times New Roman"/>
-          <w:sz w:val="24"/>
-        </w:rPr>
-        <w:t xml:space="preserve"> memory for cue-target pairs</w:t>
+        <w:t>are reactive on cue-target</w:t>
+      </w:r>
+      <w:r>
+        <w:rPr>
+          <w:rFonts w:ascii="Times New Roman" w:hAnsi="Times New Roman" w:cs="Times New Roman"/>
+          <w:sz w:val="24"/>
+        </w:rPr>
+        <w:t xml:space="preserve"> pairs</w:t>
       </w:r>
       <w:r>
         <w:rPr>
@@ -213,7 +206,163 @@
           <w:rFonts w:ascii="Times New Roman" w:hAnsi="Times New Roman" w:cs="Times New Roman"/>
           <w:sz w:val="24"/>
         </w:rPr>
-        <w:t>This reactivity</w:t>
+        <w:t>This effect, however,</w:t>
+      </w:r>
+      <w:r>
+        <w:rPr>
+          <w:rFonts w:ascii="Times New Roman" w:hAnsi="Times New Roman" w:cs="Times New Roman"/>
+          <w:sz w:val="24"/>
+        </w:rPr>
+        <w:t xml:space="preserve"> is moderated by relatedness, </w:t>
+      </w:r>
+      <w:r>
+        <w:rPr>
+          <w:rFonts w:ascii="Times New Roman" w:hAnsi="Times New Roman" w:cs="Times New Roman"/>
+          <w:sz w:val="24"/>
+        </w:rPr>
+        <w:t>as</w:t>
+      </w:r>
+      <w:r>
+        <w:rPr>
+          <w:rFonts w:ascii="Times New Roman" w:hAnsi="Times New Roman" w:cs="Times New Roman"/>
+          <w:sz w:val="24"/>
+        </w:rPr>
+        <w:t xml:space="preserve"> related but not unrelated pairs show a memorial benefit</w:t>
+      </w:r>
+      <w:r>
+        <w:rPr>
+          <w:rFonts w:ascii="Times New Roman" w:hAnsi="Times New Roman" w:cs="Times New Roman"/>
+          <w:sz w:val="24"/>
+        </w:rPr>
+        <w:t xml:space="preserve"> versus a no-JOL control group</w:t>
+      </w:r>
+      <w:r>
+        <w:rPr>
+          <w:rFonts w:ascii="Times New Roman" w:hAnsi="Times New Roman" w:cs="Times New Roman"/>
+          <w:sz w:val="24"/>
+        </w:rPr>
+        <w:t xml:space="preserve">. </w:t>
+      </w:r>
+      <w:r>
+        <w:rPr>
+          <w:rFonts w:ascii="Times New Roman" w:hAnsi="Times New Roman" w:cs="Times New Roman"/>
+          <w:sz w:val="24"/>
+        </w:rPr>
+        <w:t xml:space="preserve">Based on </w:t>
+      </w:r>
+      <w:proofErr w:type="spellStart"/>
+      <w:r>
+        <w:rPr>
+          <w:rFonts w:ascii="Times New Roman" w:hAnsi="Times New Roman" w:cs="Times New Roman"/>
+          <w:sz w:val="24"/>
+        </w:rPr>
+        <w:t>Soderstrom</w:t>
+      </w:r>
+      <w:proofErr w:type="spellEnd"/>
+      <w:r>
+        <w:rPr>
+          <w:rFonts w:ascii="Times New Roman" w:hAnsi="Times New Roman" w:cs="Times New Roman"/>
+          <w:sz w:val="24"/>
+        </w:rPr>
+        <w:t xml:space="preserve"> et al.’s (2015)</w:t>
+      </w:r>
+      <w:r>
+        <w:rPr>
+          <w:rFonts w:ascii="Times New Roman" w:hAnsi="Times New Roman" w:cs="Times New Roman"/>
+          <w:sz w:val="24"/>
+        </w:rPr>
+        <w:t xml:space="preserve"> cue-strengthening account</w:t>
+      </w:r>
+      <w:r>
+        <w:rPr>
+          <w:rFonts w:ascii="Times New Roman" w:hAnsi="Times New Roman" w:cs="Times New Roman"/>
+          <w:sz w:val="24"/>
+        </w:rPr>
+        <w:t xml:space="preserve">, </w:t>
+      </w:r>
+      <w:r>
+        <w:rPr>
+          <w:rFonts w:ascii="Times New Roman" w:hAnsi="Times New Roman" w:cs="Times New Roman"/>
+          <w:sz w:val="24"/>
+        </w:rPr>
+        <w:t xml:space="preserve">JOLs </w:t>
+      </w:r>
+      <w:r>
+        <w:rPr>
+          <w:rFonts w:ascii="Times New Roman" w:hAnsi="Times New Roman" w:cs="Times New Roman"/>
+          <w:sz w:val="24"/>
+        </w:rPr>
+        <w:t>direct attention towards</w:t>
+      </w:r>
+      <w:r>
+        <w:rPr>
+          <w:rFonts w:ascii="Times New Roman" w:hAnsi="Times New Roman" w:cs="Times New Roman"/>
+          <w:sz w:val="24"/>
+        </w:rPr>
+        <w:t xml:space="preserve"> intrinsic cues </w:t>
+      </w:r>
+      <w:r>
+        <w:rPr>
+          <w:rFonts w:ascii="Times New Roman" w:hAnsi="Times New Roman" w:cs="Times New Roman"/>
+          <w:sz w:val="24"/>
+        </w:rPr>
+        <w:t>which aid retrieval</w:t>
+      </w:r>
+      <w:r>
+        <w:rPr>
+          <w:rFonts w:ascii="Times New Roman" w:hAnsi="Times New Roman" w:cs="Times New Roman"/>
+          <w:sz w:val="24"/>
+        </w:rPr>
+        <w:t>. However</w:t>
+      </w:r>
+      <w:r>
+        <w:rPr>
+          <w:rFonts w:ascii="Times New Roman" w:hAnsi="Times New Roman" w:cs="Times New Roman"/>
+          <w:sz w:val="24"/>
+        </w:rPr>
+        <w:t>, reactivity may instead reflect</w:t>
+      </w:r>
+      <w:r>
+        <w:rPr>
+          <w:rFonts w:ascii="Times New Roman" w:hAnsi="Times New Roman" w:cs="Times New Roman"/>
+          <w:sz w:val="24"/>
+        </w:rPr>
+        <w:t xml:space="preserve"> relational encoding</w:t>
+      </w:r>
+      <w:r>
+        <w:rPr>
+          <w:rFonts w:ascii="Times New Roman" w:hAnsi="Times New Roman" w:cs="Times New Roman"/>
+          <w:sz w:val="24"/>
+        </w:rPr>
+        <w:t>,</w:t>
+      </w:r>
+      <w:r>
+        <w:rPr>
+          <w:rFonts w:ascii="Times New Roman" w:hAnsi="Times New Roman" w:cs="Times New Roman"/>
+          <w:sz w:val="24"/>
+        </w:rPr>
+        <w:t xml:space="preserve"> which is applied selectively based on relatedness</w:t>
+      </w:r>
+      <w:r>
+        <w:rPr>
+          <w:rFonts w:ascii="Times New Roman" w:hAnsi="Times New Roman" w:cs="Times New Roman"/>
+          <w:sz w:val="24"/>
+        </w:rPr>
+        <w:t xml:space="preserve">. </w:t>
+      </w:r>
+      <w:r>
+        <w:rPr>
+          <w:rFonts w:ascii="Times New Roman" w:hAnsi="Times New Roman" w:cs="Times New Roman"/>
+          <w:sz w:val="24"/>
+        </w:rPr>
+        <w:t xml:space="preserve">The present study tested these accounts </w:t>
+      </w:r>
+      <w:r>
+        <w:rPr>
+          <w:rFonts w:ascii="Times New Roman" w:hAnsi="Times New Roman" w:cs="Times New Roman"/>
+          <w:sz w:val="24"/>
+        </w:rPr>
+        <w:t>using</w:t>
       </w:r>
       <w:r>
         <w:rPr>
@@ -227,28 +376,42 @@
           <w:rFonts w:ascii="Times New Roman" w:hAnsi="Times New Roman" w:cs="Times New Roman"/>
           <w:sz w:val="24"/>
         </w:rPr>
-        <w:t xml:space="preserve">effect is moderated by pair relatedness, </w:t>
-      </w:r>
-      <w:r>
-        <w:rPr>
-          <w:rFonts w:ascii="Times New Roman" w:hAnsi="Times New Roman" w:cs="Times New Roman"/>
-          <w:sz w:val="24"/>
-        </w:rPr>
-        <w:t>as</w:t>
-      </w:r>
-      <w:r>
-        <w:rPr>
-          <w:rFonts w:ascii="Times New Roman" w:hAnsi="Times New Roman" w:cs="Times New Roman"/>
-          <w:sz w:val="24"/>
-        </w:rPr>
-        <w:t xml:space="preserve"> related but not unrelated pairs show a memorial benefit</w:t>
-      </w:r>
-      <w:r>
-        <w:rPr>
-          <w:rFonts w:ascii="Times New Roman" w:hAnsi="Times New Roman" w:cs="Times New Roman"/>
-          <w:sz w:val="24"/>
-        </w:rPr>
-        <w:t xml:space="preserve"> versus a no-JOL control group</w:t>
+        <w:t>mediated paired-associates (e.g., lion-stripes)</w:t>
+      </w:r>
+      <w:r>
+        <w:rPr>
+          <w:rFonts w:ascii="Times New Roman" w:hAnsi="Times New Roman" w:cs="Times New Roman"/>
+          <w:sz w:val="24"/>
+        </w:rPr>
+        <w:t>, which</w:t>
+      </w:r>
+      <w:r>
+        <w:rPr>
+          <w:rFonts w:ascii="Times New Roman" w:hAnsi="Times New Roman" w:cs="Times New Roman"/>
+          <w:sz w:val="24"/>
+        </w:rPr>
+        <w:t xml:space="preserve"> </w:t>
+      </w:r>
+      <w:r>
+        <w:rPr>
+          <w:rFonts w:ascii="Times New Roman" w:hAnsi="Times New Roman" w:cs="Times New Roman"/>
+          <w:sz w:val="24"/>
+        </w:rPr>
+        <w:t xml:space="preserve">appear unrelated at </w:t>
+      </w:r>
+      <w:r>
+        <w:rPr>
+          <w:rFonts w:ascii="Times New Roman" w:hAnsi="Times New Roman" w:cs="Times New Roman"/>
+          <w:sz w:val="24"/>
+        </w:rPr>
+        <w:t xml:space="preserve">encoding </w:t>
+      </w:r>
+      <w:r>
+        <w:rPr>
+          <w:rFonts w:ascii="Times New Roman" w:hAnsi="Times New Roman" w:cs="Times New Roman"/>
+          <w:sz w:val="24"/>
+        </w:rPr>
+        <w:t>yet are indirectly related</w:t>
       </w:r>
       <w:r>
         <w:rPr>
@@ -262,30 +425,91 @@
           <w:rFonts w:ascii="Times New Roman" w:hAnsi="Times New Roman" w:cs="Times New Roman"/>
           <w:sz w:val="24"/>
         </w:rPr>
-        <w:t xml:space="preserve">Based on </w:t>
-      </w:r>
-      <w:proofErr w:type="spellStart"/>
-      <w:r>
-        <w:rPr>
-          <w:rFonts w:ascii="Times New Roman" w:hAnsi="Times New Roman" w:cs="Times New Roman"/>
-          <w:sz w:val="24"/>
-        </w:rPr>
-        <w:t>Soderstrom</w:t>
-      </w:r>
-      <w:proofErr w:type="spellEnd"/>
-      <w:r>
-        <w:rPr>
-          <w:rFonts w:ascii="Times New Roman" w:hAnsi="Times New Roman" w:cs="Times New Roman"/>
-          <w:sz w:val="24"/>
-        </w:rPr>
-        <w:t xml:space="preserve"> et al.’s (2015)</w:t>
-      </w:r>
-      <w:r>
-        <w:rPr>
-          <w:rFonts w:ascii="Times New Roman" w:hAnsi="Times New Roman" w:cs="Times New Roman"/>
-          <w:sz w:val="24"/>
-        </w:rPr>
-        <w:t xml:space="preserve"> cue-strengthening account</w:t>
+        <w:t>A</w:t>
+      </w:r>
+      <w:r>
+        <w:rPr>
+          <w:rFonts w:ascii="Times New Roman" w:hAnsi="Times New Roman" w:cs="Times New Roman"/>
+          <w:sz w:val="24"/>
+        </w:rPr>
+        <w:t xml:space="preserve"> cue-strengthening account predicts no reactivity on </w:t>
+      </w:r>
+      <w:r>
+        <w:rPr>
+          <w:rFonts w:ascii="Times New Roman" w:hAnsi="Times New Roman" w:cs="Times New Roman"/>
+          <w:sz w:val="24"/>
+        </w:rPr>
+        <w:t>mediated pairs</w:t>
+      </w:r>
+      <w:r>
+        <w:rPr>
+          <w:rFonts w:ascii="Times New Roman" w:hAnsi="Times New Roman" w:cs="Times New Roman"/>
+          <w:sz w:val="24"/>
+        </w:rPr>
+        <w:t xml:space="preserve"> while a relational account predicts a memor</w:t>
+      </w:r>
+      <w:r>
+        <w:rPr>
+          <w:rFonts w:ascii="Times New Roman" w:hAnsi="Times New Roman" w:cs="Times New Roman"/>
+          <w:sz w:val="24"/>
+        </w:rPr>
+        <w:t xml:space="preserve">y </w:t>
+      </w:r>
+      <w:r>
+        <w:rPr>
+          <w:rFonts w:ascii="Times New Roman" w:hAnsi="Times New Roman" w:cs="Times New Roman"/>
+          <w:sz w:val="24"/>
+        </w:rPr>
+        <w:t xml:space="preserve">benefit. </w:t>
+      </w:r>
+      <w:r>
+        <w:rPr>
+          <w:rFonts w:ascii="Times New Roman" w:hAnsi="Times New Roman" w:cs="Times New Roman"/>
+          <w:sz w:val="24"/>
+        </w:rPr>
+        <w:t xml:space="preserve">Overall, </w:t>
+      </w:r>
+      <w:r>
+        <w:rPr>
+          <w:rFonts w:ascii="Times New Roman" w:hAnsi="Times New Roman" w:cs="Times New Roman"/>
+          <w:sz w:val="24"/>
+        </w:rPr>
+        <w:t xml:space="preserve">reactivity extended to mediated pairs, regardless of whether cued-recall (Experiment 1) or recognition </w:t>
+      </w:r>
+      <w:r>
+        <w:rPr>
+          <w:rFonts w:ascii="Times New Roman" w:hAnsi="Times New Roman" w:cs="Times New Roman"/>
+          <w:sz w:val="24"/>
+        </w:rPr>
+        <w:t xml:space="preserve">testing </w:t>
+      </w:r>
+      <w:r>
+        <w:rPr>
+          <w:rFonts w:ascii="Times New Roman" w:hAnsi="Times New Roman" w:cs="Times New Roman"/>
+          <w:sz w:val="24"/>
+        </w:rPr>
+        <w:t>(Experiment 2)</w:t>
+      </w:r>
+      <w:r>
+        <w:rPr>
+          <w:rFonts w:ascii="Times New Roman" w:hAnsi="Times New Roman" w:cs="Times New Roman"/>
+          <w:sz w:val="24"/>
+        </w:rPr>
+        <w:t xml:space="preserve"> was used</w:t>
+      </w:r>
+      <w:r>
+        <w:rPr>
+          <w:rFonts w:ascii="Times New Roman" w:hAnsi="Times New Roman" w:cs="Times New Roman"/>
+          <w:sz w:val="24"/>
+        </w:rPr>
+        <w:t xml:space="preserve">. </w:t>
+      </w:r>
+      <w:r>
+        <w:rPr>
+          <w:rFonts w:ascii="Times New Roman" w:hAnsi="Times New Roman" w:cs="Times New Roman"/>
+          <w:sz w:val="24"/>
+        </w:rPr>
+        <w:t>Interestingly</w:t>
       </w:r>
       <w:r>
         <w:rPr>
@@ -306,77 +530,147 @@
           <w:rFonts w:ascii="Times New Roman" w:hAnsi="Times New Roman" w:cs="Times New Roman"/>
           <w:sz w:val="24"/>
         </w:rPr>
-        <w:t>direct attention towards</w:t>
-      </w:r>
-      <w:r>
-        <w:rPr>
-          <w:rFonts w:ascii="Times New Roman" w:hAnsi="Times New Roman" w:cs="Times New Roman"/>
-          <w:sz w:val="24"/>
-        </w:rPr>
-        <w:t xml:space="preserve"> intrinsic cues </w:t>
-      </w:r>
-      <w:r>
-        <w:rPr>
-          <w:rFonts w:ascii="Times New Roman" w:hAnsi="Times New Roman" w:cs="Times New Roman"/>
-          <w:sz w:val="24"/>
-        </w:rPr>
-        <w:t>which aid retrieval</w:t>
-      </w:r>
-      <w:r>
-        <w:rPr>
-          <w:rFonts w:ascii="Times New Roman" w:hAnsi="Times New Roman" w:cs="Times New Roman"/>
-          <w:sz w:val="24"/>
-        </w:rPr>
-        <w:t>. However</w:t>
-      </w:r>
-      <w:r>
-        <w:rPr>
-          <w:rFonts w:ascii="Times New Roman" w:hAnsi="Times New Roman" w:cs="Times New Roman"/>
-          <w:sz w:val="24"/>
-        </w:rPr>
-        <w:t>, reactivity may instead reflect</w:t>
-      </w:r>
-      <w:r>
-        <w:rPr>
-          <w:rFonts w:ascii="Times New Roman" w:hAnsi="Times New Roman" w:cs="Times New Roman"/>
-          <w:sz w:val="24"/>
-        </w:rPr>
-        <w:t xml:space="preserve"> relational encoding</w:t>
-      </w:r>
-      <w:r>
-        <w:rPr>
-          <w:rFonts w:ascii="Times New Roman" w:hAnsi="Times New Roman" w:cs="Times New Roman"/>
-          <w:sz w:val="24"/>
-        </w:rPr>
-        <w:t>,</w:t>
-      </w:r>
-      <w:r>
-        <w:rPr>
-          <w:rFonts w:ascii="Times New Roman" w:hAnsi="Times New Roman" w:cs="Times New Roman"/>
-          <w:sz w:val="24"/>
-        </w:rPr>
-        <w:t xml:space="preserve"> which is applied selectively based on relatedness</w:t>
-      </w:r>
-      <w:r>
-        <w:rPr>
-          <w:rFonts w:ascii="Times New Roman" w:hAnsi="Times New Roman" w:cs="Times New Roman"/>
-          <w:sz w:val="24"/>
-        </w:rPr>
-        <w:t xml:space="preserve">. </w:t>
-      </w:r>
-      <w:r>
-        <w:rPr>
-          <w:rFonts w:ascii="Times New Roman" w:hAnsi="Times New Roman" w:cs="Times New Roman"/>
-          <w:sz w:val="24"/>
-        </w:rPr>
-        <w:t xml:space="preserve">The present study tested these accounts </w:t>
-      </w:r>
-      <w:r>
-        <w:rPr>
-          <w:rFonts w:ascii="Times New Roman" w:hAnsi="Times New Roman" w:cs="Times New Roman"/>
-          <w:sz w:val="24"/>
-        </w:rPr>
-        <w:t>via</w:t>
+        <w:t>also increased</w:t>
+      </w:r>
+      <w:r>
+        <w:rPr>
+          <w:rFonts w:ascii="Times New Roman" w:hAnsi="Times New Roman" w:cs="Times New Roman"/>
+          <w:sz w:val="24"/>
+        </w:rPr>
+        <w:t xml:space="preserve"> correct</w:t>
+      </w:r>
+      <w:r>
+        <w:rPr>
+          <w:rFonts w:ascii="Times New Roman" w:hAnsi="Times New Roman" w:cs="Times New Roman"/>
+          <w:sz w:val="24"/>
+        </w:rPr>
+        <w:t xml:space="preserve"> recognition </w:t>
+      </w:r>
+      <w:r>
+        <w:rPr>
+          <w:rFonts w:ascii="Times New Roman" w:hAnsi="Times New Roman" w:cs="Times New Roman"/>
+          <w:sz w:val="24"/>
+        </w:rPr>
+        <w:t>of</w:t>
+      </w:r>
+      <w:r>
+        <w:rPr>
+          <w:rFonts w:ascii="Times New Roman" w:hAnsi="Times New Roman" w:cs="Times New Roman"/>
+          <w:sz w:val="24"/>
+        </w:rPr>
+        <w:t xml:space="preserve"> unrelated pairs</w:t>
+      </w:r>
+      <w:r>
+        <w:rPr>
+          <w:rFonts w:ascii="Times New Roman" w:hAnsi="Times New Roman" w:cs="Times New Roman"/>
+          <w:sz w:val="24"/>
+        </w:rPr>
+        <w:t xml:space="preserve">, a finding that was replicated in Experiments 3 and 4. </w:t>
+      </w:r>
+      <w:r>
+        <w:rPr>
+          <w:rFonts w:ascii="Times New Roman" w:hAnsi="Times New Roman" w:cs="Times New Roman"/>
+          <w:sz w:val="24"/>
+        </w:rPr>
+        <w:t xml:space="preserve">Thus, </w:t>
+      </w:r>
+      <w:r>
+        <w:rPr>
+          <w:rFonts w:ascii="Times New Roman" w:hAnsi="Times New Roman" w:cs="Times New Roman"/>
+          <w:sz w:val="24"/>
+        </w:rPr>
+        <w:t xml:space="preserve">positive </w:t>
+      </w:r>
+      <w:r>
+        <w:rPr>
+          <w:rFonts w:ascii="Times New Roman" w:hAnsi="Times New Roman" w:cs="Times New Roman"/>
+          <w:sz w:val="24"/>
+        </w:rPr>
+        <w:t xml:space="preserve">reactivity </w:t>
+      </w:r>
+      <w:r>
+        <w:rPr>
+          <w:rFonts w:ascii="Times New Roman" w:hAnsi="Times New Roman" w:cs="Times New Roman"/>
+          <w:sz w:val="24"/>
+        </w:rPr>
+        <w:t xml:space="preserve">on </w:t>
+      </w:r>
+      <w:r>
+        <w:rPr>
+          <w:rFonts w:ascii="Times New Roman" w:hAnsi="Times New Roman" w:cs="Times New Roman"/>
+          <w:sz w:val="24"/>
+        </w:rPr>
+        <w:t xml:space="preserve">related </w:t>
+      </w:r>
+      <w:r>
+        <w:rPr>
+          <w:rFonts w:ascii="Times New Roman" w:hAnsi="Times New Roman" w:cs="Times New Roman"/>
+          <w:sz w:val="24"/>
+        </w:rPr>
+        <w:t xml:space="preserve">pairs </w:t>
+      </w:r>
+      <w:r>
+        <w:rPr>
+          <w:rFonts w:ascii="Times New Roman" w:hAnsi="Times New Roman" w:cs="Times New Roman"/>
+          <w:sz w:val="24"/>
+        </w:rPr>
+        <w:t xml:space="preserve">likely reflects </w:t>
+      </w:r>
+      <w:r>
+        <w:rPr>
+          <w:rFonts w:ascii="Times New Roman" w:hAnsi="Times New Roman" w:cs="Times New Roman"/>
+          <w:sz w:val="24"/>
+        </w:rPr>
+        <w:t>relational encoding when cued-recall testing is used</w:t>
+      </w:r>
+      <w:r>
+        <w:rPr>
+          <w:rFonts w:ascii="Times New Roman" w:hAnsi="Times New Roman" w:cs="Times New Roman"/>
+          <w:sz w:val="24"/>
+        </w:rPr>
+        <w:t xml:space="preserve">. However, because recognition </w:t>
+      </w:r>
+      <w:r>
+        <w:rPr>
+          <w:rFonts w:ascii="Times New Roman" w:hAnsi="Times New Roman" w:cs="Times New Roman"/>
+          <w:sz w:val="24"/>
+        </w:rPr>
+        <w:t>is based on familiarity</w:t>
+      </w:r>
+      <w:r>
+        <w:rPr>
+          <w:rFonts w:ascii="Times New Roman" w:hAnsi="Times New Roman" w:cs="Times New Roman"/>
+          <w:sz w:val="24"/>
+        </w:rPr>
+        <w:t xml:space="preserve"> cues rather than relatedness</w:t>
+      </w:r>
+      <w:r>
+        <w:rPr>
+          <w:rFonts w:ascii="Times New Roman" w:hAnsi="Times New Roman" w:cs="Times New Roman"/>
+          <w:sz w:val="24"/>
+        </w:rPr>
+        <w:t xml:space="preserve">, </w:t>
+      </w:r>
+      <w:r>
+        <w:rPr>
+          <w:rFonts w:ascii="Times New Roman" w:hAnsi="Times New Roman" w:cs="Times New Roman"/>
+          <w:sz w:val="24"/>
+        </w:rPr>
+        <w:t xml:space="preserve">reactivity occurs </w:t>
+      </w:r>
+      <w:r>
+        <w:rPr>
+          <w:rFonts w:ascii="Times New Roman" w:hAnsi="Times New Roman" w:cs="Times New Roman"/>
+          <w:sz w:val="24"/>
+        </w:rPr>
+        <w:t>globally for</w:t>
+      </w:r>
+      <w:r>
+        <w:rPr>
+          <w:rFonts w:ascii="Times New Roman" w:hAnsi="Times New Roman" w:cs="Times New Roman"/>
+          <w:sz w:val="24"/>
+        </w:rPr>
+        <w:t xml:space="preserve"> all pair types.</w:t>
       </w:r>
       <w:r>
         <w:rPr>
@@ -384,258 +678,6 @@
           <w:sz w:val="24"/>
         </w:rPr>
         <w:t xml:space="preserve"> </w:t>
-      </w:r>
-      <w:r>
-        <w:rPr>
-          <w:rFonts w:ascii="Times New Roman" w:hAnsi="Times New Roman" w:cs="Times New Roman"/>
-          <w:sz w:val="24"/>
-        </w:rPr>
-        <w:t>mediated paired-associates (e.g., lion-stripes)</w:t>
-      </w:r>
-      <w:r>
-        <w:rPr>
-          <w:rFonts w:ascii="Times New Roman" w:hAnsi="Times New Roman" w:cs="Times New Roman"/>
-          <w:sz w:val="24"/>
-        </w:rPr>
-        <w:t>, which</w:t>
-      </w:r>
-      <w:r>
-        <w:rPr>
-          <w:rFonts w:ascii="Times New Roman" w:hAnsi="Times New Roman" w:cs="Times New Roman"/>
-          <w:sz w:val="24"/>
-        </w:rPr>
-        <w:t xml:space="preserve"> </w:t>
-      </w:r>
-      <w:r>
-        <w:rPr>
-          <w:rFonts w:ascii="Times New Roman" w:hAnsi="Times New Roman" w:cs="Times New Roman"/>
-          <w:sz w:val="24"/>
-        </w:rPr>
-        <w:t xml:space="preserve">appear unrelated at </w:t>
-      </w:r>
-      <w:r>
-        <w:rPr>
-          <w:rFonts w:ascii="Times New Roman" w:hAnsi="Times New Roman" w:cs="Times New Roman"/>
-          <w:sz w:val="24"/>
-        </w:rPr>
-        <w:t xml:space="preserve">encoding </w:t>
-      </w:r>
-      <w:r>
-        <w:rPr>
-          <w:rFonts w:ascii="Times New Roman" w:hAnsi="Times New Roman" w:cs="Times New Roman"/>
-          <w:sz w:val="24"/>
-        </w:rPr>
-        <w:t>yet are indirectly related</w:t>
-      </w:r>
-      <w:r>
-        <w:rPr>
-          <w:rFonts w:ascii="Times New Roman" w:hAnsi="Times New Roman" w:cs="Times New Roman"/>
-          <w:sz w:val="24"/>
-        </w:rPr>
-        <w:t xml:space="preserve">. </w:t>
-      </w:r>
-      <w:r>
-        <w:rPr>
-          <w:rFonts w:ascii="Times New Roman" w:hAnsi="Times New Roman" w:cs="Times New Roman"/>
-          <w:sz w:val="24"/>
-        </w:rPr>
-        <w:t>A</w:t>
-      </w:r>
-      <w:r>
-        <w:rPr>
-          <w:rFonts w:ascii="Times New Roman" w:hAnsi="Times New Roman" w:cs="Times New Roman"/>
-          <w:sz w:val="24"/>
-        </w:rPr>
-        <w:t xml:space="preserve"> cue-strengthening account predicts no reactivity on </w:t>
-      </w:r>
-      <w:r>
-        <w:rPr>
-          <w:rFonts w:ascii="Times New Roman" w:hAnsi="Times New Roman" w:cs="Times New Roman"/>
-          <w:sz w:val="24"/>
-        </w:rPr>
-        <w:t>mediated pairs</w:t>
-      </w:r>
-      <w:r>
-        <w:rPr>
-          <w:rFonts w:ascii="Times New Roman" w:hAnsi="Times New Roman" w:cs="Times New Roman"/>
-          <w:sz w:val="24"/>
-        </w:rPr>
-        <w:t xml:space="preserve"> while a relational account predicts a memor</w:t>
-      </w:r>
-      <w:r>
-        <w:rPr>
-          <w:rFonts w:ascii="Times New Roman" w:hAnsi="Times New Roman" w:cs="Times New Roman"/>
-          <w:sz w:val="24"/>
-        </w:rPr>
-        <w:t xml:space="preserve">y </w:t>
-      </w:r>
-      <w:r>
-        <w:rPr>
-          <w:rFonts w:ascii="Times New Roman" w:hAnsi="Times New Roman" w:cs="Times New Roman"/>
-          <w:sz w:val="24"/>
-        </w:rPr>
-        <w:t xml:space="preserve">benefit. </w:t>
-      </w:r>
-      <w:r>
-        <w:rPr>
-          <w:rFonts w:ascii="Times New Roman" w:hAnsi="Times New Roman" w:cs="Times New Roman"/>
-          <w:sz w:val="24"/>
-        </w:rPr>
-        <w:t xml:space="preserve">Overall, </w:t>
-      </w:r>
-      <w:r>
-        <w:rPr>
-          <w:rFonts w:ascii="Times New Roman" w:hAnsi="Times New Roman" w:cs="Times New Roman"/>
-          <w:sz w:val="24"/>
-        </w:rPr>
-        <w:t xml:space="preserve">reactivity extended to mediated pairs, regardless of whether cued-recall (Experiment 1) or recognition </w:t>
-      </w:r>
-      <w:r>
-        <w:rPr>
-          <w:rFonts w:ascii="Times New Roman" w:hAnsi="Times New Roman" w:cs="Times New Roman"/>
-          <w:sz w:val="24"/>
-        </w:rPr>
-        <w:t xml:space="preserve">testing </w:t>
-      </w:r>
-      <w:r>
-        <w:rPr>
-          <w:rFonts w:ascii="Times New Roman" w:hAnsi="Times New Roman" w:cs="Times New Roman"/>
-          <w:sz w:val="24"/>
-        </w:rPr>
-        <w:t>(Experiment 2)</w:t>
-      </w:r>
-      <w:r>
-        <w:rPr>
-          <w:rFonts w:ascii="Times New Roman" w:hAnsi="Times New Roman" w:cs="Times New Roman"/>
-          <w:sz w:val="24"/>
-        </w:rPr>
-        <w:t xml:space="preserve"> was used</w:t>
-      </w:r>
-      <w:r>
-        <w:rPr>
-          <w:rFonts w:ascii="Times New Roman" w:hAnsi="Times New Roman" w:cs="Times New Roman"/>
-          <w:sz w:val="24"/>
-        </w:rPr>
-        <w:t xml:space="preserve">. </w:t>
-      </w:r>
-      <w:r>
-        <w:rPr>
-          <w:rFonts w:ascii="Times New Roman" w:hAnsi="Times New Roman" w:cs="Times New Roman"/>
-          <w:sz w:val="24"/>
-        </w:rPr>
-        <w:t>Interestingly</w:t>
-      </w:r>
-      <w:r>
-        <w:rPr>
-          <w:rFonts w:ascii="Times New Roman" w:hAnsi="Times New Roman" w:cs="Times New Roman"/>
-          <w:sz w:val="24"/>
-        </w:rPr>
-        <w:t xml:space="preserve">, </w:t>
-      </w:r>
-      <w:r>
-        <w:rPr>
-          <w:rFonts w:ascii="Times New Roman" w:hAnsi="Times New Roman" w:cs="Times New Roman"/>
-          <w:sz w:val="24"/>
-        </w:rPr>
-        <w:t xml:space="preserve">JOLs </w:t>
-      </w:r>
-      <w:r>
-        <w:rPr>
-          <w:rFonts w:ascii="Times New Roman" w:hAnsi="Times New Roman" w:cs="Times New Roman"/>
-          <w:sz w:val="24"/>
-        </w:rPr>
-        <w:t>also increased</w:t>
-      </w:r>
-      <w:r>
-        <w:rPr>
-          <w:rFonts w:ascii="Times New Roman" w:hAnsi="Times New Roman" w:cs="Times New Roman"/>
-          <w:sz w:val="24"/>
-        </w:rPr>
-        <w:t xml:space="preserve"> correct</w:t>
-      </w:r>
-      <w:r>
-        <w:rPr>
-          <w:rFonts w:ascii="Times New Roman" w:hAnsi="Times New Roman" w:cs="Times New Roman"/>
-          <w:sz w:val="24"/>
-        </w:rPr>
-        <w:t xml:space="preserve"> recognition </w:t>
-      </w:r>
-      <w:r>
-        <w:rPr>
-          <w:rFonts w:ascii="Times New Roman" w:hAnsi="Times New Roman" w:cs="Times New Roman"/>
-          <w:sz w:val="24"/>
-        </w:rPr>
-        <w:t>of</w:t>
-      </w:r>
-      <w:r>
-        <w:rPr>
-          <w:rFonts w:ascii="Times New Roman" w:hAnsi="Times New Roman" w:cs="Times New Roman"/>
-          <w:sz w:val="24"/>
-        </w:rPr>
-        <w:t xml:space="preserve"> unrelated pairs</w:t>
-      </w:r>
-      <w:r>
-        <w:rPr>
-          <w:rFonts w:ascii="Times New Roman" w:hAnsi="Times New Roman" w:cs="Times New Roman"/>
-          <w:sz w:val="24"/>
-        </w:rPr>
-        <w:t xml:space="preserve">, a finding that was replicated in Experiments 3 and 4. </w:t>
-      </w:r>
-      <w:r>
-        <w:rPr>
-          <w:rFonts w:ascii="Times New Roman" w:hAnsi="Times New Roman" w:cs="Times New Roman"/>
-          <w:sz w:val="24"/>
-        </w:rPr>
-        <w:t xml:space="preserve">Thus, </w:t>
-      </w:r>
-      <w:r>
-        <w:rPr>
-          <w:rFonts w:ascii="Times New Roman" w:hAnsi="Times New Roman" w:cs="Times New Roman"/>
-          <w:sz w:val="24"/>
-        </w:rPr>
-        <w:t xml:space="preserve">positive </w:t>
-      </w:r>
-      <w:r>
-        <w:rPr>
-          <w:rFonts w:ascii="Times New Roman" w:hAnsi="Times New Roman" w:cs="Times New Roman"/>
-          <w:sz w:val="24"/>
-        </w:rPr>
-        <w:t xml:space="preserve">reactivity </w:t>
-      </w:r>
-      <w:r>
-        <w:rPr>
-          <w:rFonts w:ascii="Times New Roman" w:hAnsi="Times New Roman" w:cs="Times New Roman"/>
-          <w:sz w:val="24"/>
-        </w:rPr>
-        <w:t xml:space="preserve">on cue-target pairs </w:t>
-      </w:r>
-      <w:r>
-        <w:rPr>
-          <w:rFonts w:ascii="Times New Roman" w:hAnsi="Times New Roman" w:cs="Times New Roman"/>
-          <w:sz w:val="24"/>
-        </w:rPr>
-        <w:t xml:space="preserve">likely reflects relational encoding which is selectively applied based on relatedness. However, because correct recognition </w:t>
-      </w:r>
-      <w:r>
-        <w:rPr>
-          <w:rFonts w:ascii="Times New Roman" w:hAnsi="Times New Roman" w:cs="Times New Roman"/>
-          <w:sz w:val="24"/>
-        </w:rPr>
-        <w:t>is based on familiarity</w:t>
-      </w:r>
-      <w:r>
-        <w:rPr>
-          <w:rFonts w:ascii="Times New Roman" w:hAnsi="Times New Roman" w:cs="Times New Roman"/>
-          <w:sz w:val="24"/>
-        </w:rPr>
-        <w:t xml:space="preserve">, </w:t>
-      </w:r>
-      <w:r>
-        <w:rPr>
-          <w:rFonts w:ascii="Times New Roman" w:hAnsi="Times New Roman" w:cs="Times New Roman"/>
-          <w:sz w:val="24"/>
-        </w:rPr>
-        <w:t>this reactivity occurs across all pair types.</w:t>
       </w:r>
     </w:p>
     <w:p>
@@ -707,21 +749,14 @@
           <w:rFonts w:ascii="Times New Roman" w:hAnsi="Times New Roman" w:cs="Times New Roman"/>
           <w:sz w:val="24"/>
         </w:rPr>
-        <w:t>124</w:t>
-      </w:r>
-      <w:r>
-        <w:rPr>
-          <w:rFonts w:ascii="Times New Roman" w:hAnsi="Times New Roman" w:cs="Times New Roman"/>
-          <w:sz w:val="24"/>
-        </w:rPr>
-        <w:t>6</w:t>
-      </w:r>
-      <w:r>
-        <w:rPr>
-          <w:rFonts w:ascii="Times New Roman" w:hAnsi="Times New Roman" w:cs="Times New Roman"/>
-          <w:sz w:val="24"/>
-        </w:rPr>
-        <w:t>/1250</w:t>
+        <w:t>1243/</w:t>
+      </w:r>
+      <w:r>
+        <w:rPr>
+          <w:rFonts w:ascii="Times New Roman" w:hAnsi="Times New Roman" w:cs="Times New Roman"/>
+          <w:sz w:val="24"/>
+        </w:rPr>
+        <w:t>1250</w:t>
       </w:r>
     </w:p>
     <w:sectPr>
@@ -736,7 +771,7 @@
 
 <file path=word/comments.xml><?xml version="1.0" encoding="utf-8"?>
 <w:comments xmlns:wpc="http://schemas.microsoft.com/office/word/2010/wordprocessingCanvas" xmlns:cx="http://schemas.microsoft.com/office/drawing/2014/chartex" xmlns:cx1="http://schemas.microsoft.com/office/drawing/2015/9/8/chartex" xmlns:cx2="http://schemas.microsoft.com/office/drawing/2015/10/21/chartex" xmlns:cx3="http://schemas.microsoft.com/office/drawing/2016/5/9/chartex" xmlns:cx4="http://schemas.microsoft.com/office/drawing/2016/5/10/chartex" xmlns:cx5="http://schemas.microsoft.com/office/drawing/2016/5/11/chartex" xmlns:cx6="http://schemas.microsoft.com/office/drawing/2016/5/12/chartex" xmlns:cx7="http://schemas.microsoft.com/office/drawing/2016/5/13/chartex" xmlns:cx8="http://schemas.microsoft.com/office/drawing/2016/5/14/chartex" xmlns:mc="http://schemas.openxmlformats.org/markup-compatibility/2006" xmlns:aink="http://schemas.microsoft.com/office/drawing/2016/ink" xmlns:am3d="http://schemas.microsoft.com/office/drawing/2017/model3d" xmlns:o="urn:schemas-microsoft-com:office:office" xmlns:oel="http://schemas.microsoft.com/office/2019/extlst" xmlns:r="http://schemas.openxmlformats.org/officeDocument/2006/relationships" xmlns:m="http://schemas.openxmlformats.org/officeDocument/2006/math" xmlns:v="urn:schemas-microsoft-com:vml" xmlns:wp14="http://schemas.microsoft.com/office/word/2010/wordprocessingDrawing" xmlns:wp="http://schemas.openxmlformats.org/drawingml/2006/wordprocessingDrawing" xmlns:w10="urn:schemas-microsoft-com:office:word" xmlns:w="http://schemas.openxmlformats.org/wordprocessingml/2006/main" xmlns:w14="http://schemas.microsoft.com/office/word/2010/wordml" xmlns:w15="http://schemas.microsoft.com/office/word/2012/wordml" xmlns:w16cex="http://schemas.microsoft.com/office/word/2018/wordml/cex" xmlns:w16cid="http://schemas.microsoft.com/office/word/2016/wordml/cid" xmlns:w16="http://schemas.microsoft.com/office/word/2018/wordml" xmlns:w16du="http://schemas.microsoft.com/office/word/2023/wordml/word16du" xmlns:w16sdtdh="http://schemas.microsoft.com/office/word/2020/wordml/sdtdatahash" xmlns:w16se="http://schemas.microsoft.com/office/word/2015/wordml/symex" xmlns:wpg="http://schemas.microsoft.com/office/word/2010/wordprocessingGroup" xmlns:wpi="http://schemas.microsoft.com/office/word/2010/wordprocessingInk" xmlns:wne="http://schemas.microsoft.com/office/word/2006/wordml" xmlns:wps="http://schemas.microsoft.com/office/word/2010/wordprocessingShape" mc:Ignorable="w14 w15 w16se w16cid w16 w16cex w16sdtdh wp14">
-  <w:comment w:id="0" w:author="Maxwell, Nicholas" w:date="2023-05-22T10:30:00Z" w:initials="MN">
+  <w:comment w:id="0" w:author="Maxwell, Nicholas" w:date="2023-05-23T15:51:00Z" w:initials="MN">
     <w:p>
       <w:pPr>
         <w:pStyle w:val="CommentText"/>
@@ -757,19 +792,19 @@
 
 <file path=word/commentsExtended.xml><?xml version="1.0" encoding="utf-8"?>
 <w15:commentsEx xmlns:wpc="http://schemas.microsoft.com/office/word/2010/wordprocessingCanvas" xmlns:cx="http://schemas.microsoft.com/office/drawing/2014/chartex" xmlns:cx1="http://schemas.microsoft.com/office/drawing/2015/9/8/chartex" xmlns:cx2="http://schemas.microsoft.com/office/drawing/2015/10/21/chartex" xmlns:cx3="http://schemas.microsoft.com/office/drawing/2016/5/9/chartex" xmlns:cx4="http://schemas.microsoft.com/office/drawing/2016/5/10/chartex" xmlns:cx5="http://schemas.microsoft.com/office/drawing/2016/5/11/chartex" xmlns:cx6="http://schemas.microsoft.com/office/drawing/2016/5/12/chartex" xmlns:cx7="http://schemas.microsoft.com/office/drawing/2016/5/13/chartex" xmlns:cx8="http://schemas.microsoft.com/office/drawing/2016/5/14/chartex" xmlns:mc="http://schemas.openxmlformats.org/markup-compatibility/2006" xmlns:aink="http://schemas.microsoft.com/office/drawing/2016/ink" xmlns:am3d="http://schemas.microsoft.com/office/drawing/2017/model3d" xmlns:o="urn:schemas-microsoft-com:office:office" xmlns:oel="http://schemas.microsoft.com/office/2019/extlst" xmlns:r="http://schemas.openxmlformats.org/officeDocument/2006/relationships" xmlns:m="http://schemas.openxmlformats.org/officeDocument/2006/math" xmlns:v="urn:schemas-microsoft-com:vml" xmlns:wp14="http://schemas.microsoft.com/office/word/2010/wordprocessingDrawing" xmlns:wp="http://schemas.openxmlformats.org/drawingml/2006/wordprocessingDrawing" xmlns:w10="urn:schemas-microsoft-com:office:word" xmlns:w="http://schemas.openxmlformats.org/wordprocessingml/2006/main" xmlns:w14="http://schemas.microsoft.com/office/word/2010/wordml" xmlns:w15="http://schemas.microsoft.com/office/word/2012/wordml" xmlns:w16cex="http://schemas.microsoft.com/office/word/2018/wordml/cex" xmlns:w16cid="http://schemas.microsoft.com/office/word/2016/wordml/cid" xmlns:w16="http://schemas.microsoft.com/office/word/2018/wordml" xmlns:w16du="http://schemas.microsoft.com/office/word/2023/wordml/word16du" xmlns:w16sdtdh="http://schemas.microsoft.com/office/word/2020/wordml/sdtdatahash" xmlns:w16se="http://schemas.microsoft.com/office/word/2015/wordml/symex" xmlns:wpg="http://schemas.microsoft.com/office/word/2010/wordprocessingGroup" xmlns:wpi="http://schemas.microsoft.com/office/word/2010/wordprocessingInk" xmlns:wne="http://schemas.microsoft.com/office/word/2006/wordml" xmlns:wps="http://schemas.microsoft.com/office/word/2010/wordprocessingShape" mc:Ignorable="w14 w15 w16se w16cid w16 w16cex w16sdtdh wp14">
-  <w15:commentEx w15:paraId="3857AE1C" w15:done="0"/>
+  <w15:commentEx w15:paraId="3EA49134" w15:done="0"/>
 </w15:commentsEx>
 </file>
 
 <file path=word/commentsExtensible.xml><?xml version="1.0" encoding="utf-8"?>
 <w16cex:commentsExtensible xmlns:wpc="http://schemas.microsoft.com/office/word/2010/wordprocessingCanvas" xmlns:cx="http://schemas.microsoft.com/office/drawing/2014/chartex" xmlns:cx1="http://schemas.microsoft.com/office/drawing/2015/9/8/chartex" xmlns:cx2="http://schemas.microsoft.com/office/drawing/2015/10/21/chartex" xmlns:cx3="http://schemas.microsoft.com/office/drawing/2016/5/9/chartex" xmlns:cx4="http://schemas.microsoft.com/office/drawing/2016/5/10/chartex" xmlns:cx5="http://schemas.microsoft.com/office/drawing/2016/5/11/chartex" xmlns:cx6="http://schemas.microsoft.com/office/drawing/2016/5/12/chartex" xmlns:cx7="http://schemas.microsoft.com/office/drawing/2016/5/13/chartex" xmlns:cx8="http://schemas.microsoft.com/office/drawing/2016/5/14/chartex" xmlns:mc="http://schemas.openxmlformats.org/markup-compatibility/2006" xmlns:aink="http://schemas.microsoft.com/office/drawing/2016/ink" xmlns:am3d="http://schemas.microsoft.com/office/drawing/2017/model3d" xmlns:o="urn:schemas-microsoft-com:office:office" xmlns:oel="http://schemas.microsoft.com/office/2019/extlst" xmlns:r="http://schemas.openxmlformats.org/officeDocument/2006/relationships" xmlns:m="http://schemas.openxmlformats.org/officeDocument/2006/math" xmlns:v="urn:schemas-microsoft-com:vml" xmlns:wp14="http://schemas.microsoft.com/office/word/2010/wordprocessingDrawing" xmlns:wp="http://schemas.openxmlformats.org/drawingml/2006/wordprocessingDrawing" xmlns:w10="urn:schemas-microsoft-com:office:word" xmlns:w="http://schemas.openxmlformats.org/wordprocessingml/2006/main" xmlns:w14="http://schemas.microsoft.com/office/word/2010/wordml" xmlns:w15="http://schemas.microsoft.com/office/word/2012/wordml" xmlns:w16cex="http://schemas.microsoft.com/office/word/2018/wordml/cex" xmlns:w16cid="http://schemas.microsoft.com/office/word/2016/wordml/cid" xmlns:w16="http://schemas.microsoft.com/office/word/2018/wordml" xmlns:w16du="http://schemas.microsoft.com/office/word/2023/wordml/word16du" xmlns:w16sdtdh="http://schemas.microsoft.com/office/word/2020/wordml/sdtdatahash" xmlns:w16se="http://schemas.microsoft.com/office/word/2015/wordml/symex" xmlns:wpg="http://schemas.microsoft.com/office/word/2010/wordprocessingGroup" xmlns:wpi="http://schemas.microsoft.com/office/word/2010/wordprocessingInk" xmlns:wne="http://schemas.microsoft.com/office/word/2006/wordml" xmlns:wps="http://schemas.microsoft.com/office/word/2010/wordprocessingShape" mc:Ignorable="w14 w15 w16se w16cid w16 w16cex w16sdtdh wp14">
-  <w16cex:commentExtensible w16cex:durableId="2815C2D6" w16cex:dateUtc="2023-05-22T15:30:00Z"/>
+  <w16cex:commentExtensible w16cex:durableId="28175F89" w16cex:dateUtc="2023-05-23T20:51:00Z"/>
 </w16cex:commentsExtensible>
 </file>
 
 <file path=word/commentsIds.xml><?xml version="1.0" encoding="utf-8"?>
 <w16cid:commentsIds xmlns:wpc="http://schemas.microsoft.com/office/word/2010/wordprocessingCanvas" xmlns:cx="http://schemas.microsoft.com/office/drawing/2014/chartex" xmlns:cx1="http://schemas.microsoft.com/office/drawing/2015/9/8/chartex" xmlns:cx2="http://schemas.microsoft.com/office/drawing/2015/10/21/chartex" xmlns:cx3="http://schemas.microsoft.com/office/drawing/2016/5/9/chartex" xmlns:cx4="http://schemas.microsoft.com/office/drawing/2016/5/10/chartex" xmlns:cx5="http://schemas.microsoft.com/office/drawing/2016/5/11/chartex" xmlns:cx6="http://schemas.microsoft.com/office/drawing/2016/5/12/chartex" xmlns:cx7="http://schemas.microsoft.com/office/drawing/2016/5/13/chartex" xmlns:cx8="http://schemas.microsoft.com/office/drawing/2016/5/14/chartex" xmlns:mc="http://schemas.openxmlformats.org/markup-compatibility/2006" xmlns:aink="http://schemas.microsoft.com/office/drawing/2016/ink" xmlns:am3d="http://schemas.microsoft.com/office/drawing/2017/model3d" xmlns:o="urn:schemas-microsoft-com:office:office" xmlns:oel="http://schemas.microsoft.com/office/2019/extlst" xmlns:r="http://schemas.openxmlformats.org/officeDocument/2006/relationships" xmlns:m="http://schemas.openxmlformats.org/officeDocument/2006/math" xmlns:v="urn:schemas-microsoft-com:vml" xmlns:wp14="http://schemas.microsoft.com/office/word/2010/wordprocessingDrawing" xmlns:wp="http://schemas.openxmlformats.org/drawingml/2006/wordprocessingDrawing" xmlns:w10="urn:schemas-microsoft-com:office:word" xmlns:w="http://schemas.openxmlformats.org/wordprocessingml/2006/main" xmlns:w14="http://schemas.microsoft.com/office/word/2010/wordml" xmlns:w15="http://schemas.microsoft.com/office/word/2012/wordml" xmlns:w16cex="http://schemas.microsoft.com/office/word/2018/wordml/cex" xmlns:w16cid="http://schemas.microsoft.com/office/word/2016/wordml/cid" xmlns:w16="http://schemas.microsoft.com/office/word/2018/wordml" xmlns:w16du="http://schemas.microsoft.com/office/word/2023/wordml/word16du" xmlns:w16sdtdh="http://schemas.microsoft.com/office/word/2020/wordml/sdtdatahash" xmlns:w16se="http://schemas.microsoft.com/office/word/2015/wordml/symex" xmlns:wpg="http://schemas.microsoft.com/office/word/2010/wordprocessingGroup" xmlns:wpi="http://schemas.microsoft.com/office/word/2010/wordprocessingInk" xmlns:wne="http://schemas.microsoft.com/office/word/2006/wordml" xmlns:wps="http://schemas.microsoft.com/office/word/2010/wordprocessingShape" mc:Ignorable="w14 w15 w16se w16cid w16 w16cex w16sdtdh wp14">
-  <w16cid:commentId w16cid:paraId="3857AE1C" w16cid:durableId="2815C2D6"/>
+  <w16cid:commentId w16cid:paraId="3EA49134" w16cid:durableId="28175F89"/>
 </w16cid:commentsIds>
 </file>
 

</xml_diff>